<commit_message>
clean up per feedback and changes for DM build
</commit_message>
<xml_diff>
--- a/DM Solution Documentation/Recharge Solution Documentation.docx
+++ b/DM Solution Documentation/Recharge Solution Documentation.docx
@@ -1053,7 +1053,7 @@
           <w:noProof/>
           <w:sz w:val="24"/>
         </w:rPr>
-        <w:object w:dxaOrig="9320" w:dyaOrig="6180" w14:anchorId="61B931C6">
+        <w:object w:dxaOrig="9320" w:dyaOrig="11940" w14:anchorId="2C4219B1">
           <v:shapetype id="_x0000_t75" coordsize="21600,21600" o:spt="75" o:preferrelative="t" path="m@4@5l@4@11@9@11@9@5xe" filled="f" stroked="f">
             <v:stroke joinstyle="miter"/>
             <v:formulas>
@@ -1073,10 +1073,10 @@
             <v:path o:extrusionok="f" gradientshapeok="t" o:connecttype="rect"/>
             <o:lock v:ext="edit" aspectratio="t"/>
           </v:shapetype>
-          <v:shape id="_x0000_i1025" type="#_x0000_t75" alt="" style="width:466.1pt;height:308.85pt;mso-width-percent:0;mso-height-percent:0;mso-width-percent:0;mso-height-percent:0" o:ole="">
+          <v:shape id="_x0000_i1025" type="#_x0000_t75" alt="" style="width:402.95pt;height:516pt;mso-width-percent:0;mso-height-percent:0;mso-width-percent:0;mso-height-percent:0" o:ole="">
             <v:imagedata r:id="rId5" o:title=""/>
           </v:shape>
-          <o:OLEObject Type="Embed" ProgID="Excel.Sheet.12" ShapeID="_x0000_i1025" DrawAspect="Content" ObjectID="_1592668646" r:id="rId6"/>
+          <o:OLEObject Type="Embed" ProgID="Excel.Sheet.12" ShapeID="_x0000_i1025" DrawAspect="Content" ObjectID="_1593979213" r:id="rId6"/>
         </w:object>
       </w:r>
       <w:bookmarkStart w:id="0" w:name="_GoBack"/>

</xml_diff>